<commit_message>
added weapon systems and started progression outline
</commit_message>
<xml_diff>
--- a/Characters/PlayerCharacter/Moveset.docx
+++ b/Characters/PlayerCharacter/Moveset.docx
@@ -46,10 +46,7 @@
         <w:t>Standard</w:t>
       </w:r>
       <w:r>
-        <w:t xml:space="preserve"> </w:t>
-      </w:r>
-      <w:r>
-        <w:t>(the player has this from the start of the game)</w:t>
+        <w:t xml:space="preserve"> (the player has this from the start of the game)</w:t>
       </w:r>
     </w:p>
     <w:p>
@@ -72,13 +69,8 @@
           <w:numId w:val="1"/>
         </w:numPr>
       </w:pPr>
-      <w:proofErr w:type="spellStart"/>
-      <w:r>
-        <w:t>Wasd</w:t>
-      </w:r>
-      <w:proofErr w:type="spellEnd"/>
-      <w:r>
-        <w:t xml:space="preserve"> + caps lock</w:t>
+      <w:r>
+        <w:t>Wasd + caps lock</w:t>
       </w:r>
     </w:p>
     <w:p>
@@ -233,14 +225,12 @@
           <w:numId w:val="1"/>
         </w:numPr>
       </w:pPr>
-      <w:proofErr w:type="spellStart"/>
       <w:r>
         <w:t>W</w:t>
       </w:r>
       <w:r>
         <w:t>asd</w:t>
       </w:r>
-      <w:proofErr w:type="spellEnd"/>
     </w:p>
     <w:p>
       <w:pPr>
@@ -425,13 +415,8 @@
         </w:numPr>
       </w:pPr>
       <w:r>
-        <w:t xml:space="preserve">Double tap </w:t>
-      </w:r>
-      <w:proofErr w:type="spellStart"/>
-      <w:r>
-        <w:t>wasd</w:t>
-      </w:r>
-      <w:proofErr w:type="spellEnd"/>
+        <w:t>Double tap wasd</w:t>
+      </w:r>
     </w:p>
     <w:p>
       <w:pPr>
@@ -480,25 +465,20 @@
           <w:numId w:val="1"/>
         </w:numPr>
       </w:pPr>
-      <w:proofErr w:type="gramStart"/>
-      <w:r>
-        <w:t>Similar to</w:t>
-      </w:r>
-      <w:proofErr w:type="gramEnd"/>
-      <w:r>
-        <w:t xml:space="preserve"> the backstep in Dark Souls 3, though operates in any direction</w:t>
-      </w:r>
-    </w:p>
-    <w:p>
-      <w:pPr>
-        <w:pStyle w:val="ListParagraph"/>
-        <w:numPr>
-          <w:ilvl w:val="1"/>
-          <w:numId w:val="1"/>
-        </w:numPr>
-      </w:pPr>
-      <w:r>
-        <w:t>Works in mid-air (? This could be its own move, though it doesn’t need to be)</w:t>
+      <w:r>
+        <w:t>Similar to the backstep in Dark Souls 3, though operates in any direction</w:t>
+      </w:r>
+    </w:p>
+    <w:p>
+      <w:pPr>
+        <w:pStyle w:val="ListParagraph"/>
+        <w:numPr>
+          <w:ilvl w:val="1"/>
+          <w:numId w:val="1"/>
+        </w:numPr>
+      </w:pPr>
+      <w:r>
+        <w:t>Works in mid-air (This could be its own move, though it doesn’t need to be)</w:t>
       </w:r>
     </w:p>
     <w:p>
@@ -547,7 +527,7 @@
         </w:numPr>
       </w:pPr>
       <w:r>
-        <w:t>After using once mid-air, the player must touch the ground or pogo off something (if that functionality is included) before using it again</w:t>
+        <w:t>Use while in mid-air comes at a significantly greater stamina cost</w:t>
       </w:r>
     </w:p>
     <w:p>
@@ -570,13 +550,8 @@
           <w:numId w:val="1"/>
         </w:numPr>
       </w:pPr>
-      <w:proofErr w:type="spellStart"/>
-      <w:r>
-        <w:t>Wasd</w:t>
-      </w:r>
-      <w:proofErr w:type="spellEnd"/>
-      <w:r>
-        <w:t xml:space="preserve"> + </w:t>
+      <w:r>
+        <w:t xml:space="preserve">Wasd + </w:t>
       </w:r>
       <w:r>
         <w:t xml:space="preserve">alt </w:t>
@@ -630,15 +605,7 @@
         </w:numPr>
       </w:pPr>
       <w:r>
-        <w:t xml:space="preserve">It’s possible that the I-frames don’t apply to AOEs, forcing the player to rely on other dodging mechanisms. Though this is debatable, I don’t even know if it’s just AOEs that shouldn’t be </w:t>
-      </w:r>
-      <w:proofErr w:type="gramStart"/>
-      <w:r>
-        <w:t>dodge-able</w:t>
-      </w:r>
-      <w:proofErr w:type="gramEnd"/>
-      <w:r>
-        <w:t>, I’d like to encourage jumping over a sword sweep.</w:t>
+        <w:t>It’s possible that the I-frames don’t apply to AOEs, forcing the player to rely on other dodging mechanisms. Though this is debatable, I don’t even know if it’s just AOEs that shouldn’t be dodge-able, I’d like to encourage jumping over a sword sweep.</w:t>
       </w:r>
     </w:p>
     <w:p>
@@ -662,6 +629,42 @@
         </w:numPr>
       </w:pPr>
       <w:r>
+        <w:t>Works in mid-air</w:t>
+      </w:r>
+    </w:p>
+    <w:p>
+      <w:pPr>
+        <w:pStyle w:val="ListParagraph"/>
+        <w:numPr>
+          <w:ilvl w:val="2"/>
+          <w:numId w:val="1"/>
+        </w:numPr>
+      </w:pPr>
+      <w:r>
+        <w:t>I’m not sure at all on the specifics on this, but not allowing it might disincentivize jumping too much</w:t>
+      </w:r>
+    </w:p>
+    <w:p>
+      <w:pPr>
+        <w:pStyle w:val="ListParagraph"/>
+        <w:numPr>
+          <w:ilvl w:val="2"/>
+          <w:numId w:val="1"/>
+        </w:numPr>
+      </w:pPr>
+      <w:r>
+        <w:t>I do know, however, that if it’s allowed it will cost a significantly greater stamina drain</w:t>
+      </w:r>
+    </w:p>
+    <w:p>
+      <w:pPr>
+        <w:pStyle w:val="ListParagraph"/>
+        <w:numPr>
+          <w:ilvl w:val="1"/>
+          <w:numId w:val="1"/>
+        </w:numPr>
+      </w:pPr>
+      <w:r>
         <w:t xml:space="preserve">Acquired </w:t>
       </w:r>
     </w:p>
@@ -673,13 +676,8 @@
           <w:numId w:val="1"/>
         </w:numPr>
       </w:pPr>
-      <w:proofErr w:type="spellStart"/>
-      <w:r>
-        <w:t>Wasd</w:t>
-      </w:r>
-      <w:proofErr w:type="spellEnd"/>
-      <w:r>
-        <w:t xml:space="preserve"> + space</w:t>
+      <w:r>
+        <w:t>Wasd + space</w:t>
       </w:r>
     </w:p>
     <w:p>
@@ -751,6 +749,66 @@
         </w:numPr>
       </w:pPr>
       <w:r>
+        <w:t>Can be used mid-air</w:t>
+      </w:r>
+    </w:p>
+    <w:p>
+      <w:pPr>
+        <w:pStyle w:val="ListParagraph"/>
+        <w:numPr>
+          <w:ilvl w:val="2"/>
+          <w:numId w:val="1"/>
+        </w:numPr>
+      </w:pPr>
+      <w:r>
+        <w:t>Will only dash horizontally</w:t>
+      </w:r>
+    </w:p>
+    <w:p>
+      <w:pPr>
+        <w:pStyle w:val="ListParagraph"/>
+        <w:numPr>
+          <w:ilvl w:val="2"/>
+          <w:numId w:val="1"/>
+        </w:numPr>
+      </w:pPr>
+      <w:r>
+        <w:t>This means that, while dashing, the player’s altitude won’t change</w:t>
+      </w:r>
+    </w:p>
+    <w:p>
+      <w:pPr>
+        <w:pStyle w:val="ListParagraph"/>
+        <w:numPr>
+          <w:ilvl w:val="2"/>
+          <w:numId w:val="1"/>
+        </w:numPr>
+      </w:pPr>
+      <w:r>
+        <w:t>After finishing the dash, the player’s trajectory continues in the direction of the dash as though the player had just reached his maximum height (so he won’t continue going up)</w:t>
+      </w:r>
+    </w:p>
+    <w:p>
+      <w:pPr>
+        <w:pStyle w:val="ListParagraph"/>
+        <w:numPr>
+          <w:ilvl w:val="2"/>
+          <w:numId w:val="1"/>
+        </w:numPr>
+      </w:pPr>
+      <w:r>
+        <w:t>Will incur a significantly heavier stamina cost</w:t>
+      </w:r>
+    </w:p>
+    <w:p>
+      <w:pPr>
+        <w:pStyle w:val="ListParagraph"/>
+        <w:numPr>
+          <w:ilvl w:val="1"/>
+          <w:numId w:val="1"/>
+        </w:numPr>
+      </w:pPr>
+      <w:r>
         <w:t>Acquired (I already dread fighting the boss that makes use of this, that seems bad)</w:t>
       </w:r>
     </w:p>
@@ -762,13 +820,11 @@
           <w:numId w:val="1"/>
         </w:numPr>
       </w:pPr>
-      <w:proofErr w:type="spellStart"/>
-      <w:r>
-        <w:t>Wasd</w:t>
-      </w:r>
-      <w:proofErr w:type="spellEnd"/>
-      <w:r>
-        <w:t xml:space="preserve"> + ctrl</w:t>
+      <w:r>
+        <w:t>Wasd + ctrl</w:t>
+      </w:r>
+      <w:r>
+        <w:t xml:space="preserve"> (?)</w:t>
       </w:r>
     </w:p>
     <w:p>
@@ -837,6 +893,7 @@
         </w:numPr>
       </w:pPr>
       <w:r>
+        <w:lastRenderedPageBreak/>
         <w:t>i.e. the jump is even longer and higher</w:t>
       </w:r>
     </w:p>
@@ -948,296 +1005,667 @@
         </w:numPr>
       </w:pPr>
       <w:r>
+        <w:t>triple</w:t>
+      </w:r>
+      <w:r>
+        <w:t xml:space="preserve"> tap </w:t>
+      </w:r>
+      <w:r>
+        <w:t xml:space="preserve">(?) </w:t>
+      </w:r>
+      <w:r>
+        <w:t xml:space="preserve">wasd to start, </w:t>
+      </w:r>
+      <w:r>
+        <w:t>release all wasd keys</w:t>
+      </w:r>
+      <w:r>
+        <w:t xml:space="preserve"> while jet running to stop</w:t>
+      </w:r>
+    </w:p>
+    <w:p>
+      <w:pPr>
+        <w:pStyle w:val="ListParagraph"/>
+        <w:numPr>
+          <w:ilvl w:val="0"/>
+          <w:numId w:val="1"/>
+        </w:numPr>
+      </w:pPr>
+      <w:r>
+        <w:t>Vertical short dash</w:t>
+      </w:r>
+    </w:p>
+    <w:p>
+      <w:pPr>
+        <w:pStyle w:val="ListParagraph"/>
+        <w:numPr>
+          <w:ilvl w:val="1"/>
+          <w:numId w:val="1"/>
+        </w:numPr>
+      </w:pPr>
+      <w:r>
+        <w:t>Must be used while in the air</w:t>
+      </w:r>
+    </w:p>
+    <w:p>
+      <w:pPr>
+        <w:pStyle w:val="ListParagraph"/>
+        <w:numPr>
+          <w:ilvl w:val="2"/>
+          <w:numId w:val="1"/>
+        </w:numPr>
+      </w:pPr>
+      <w:r>
+        <w:t>It would be nice if this wasn’t the case, and a quick way to gain height was possible, but I don’t know how the key bindings would work (as it is, they might end up being clunky)</w:t>
+      </w:r>
+    </w:p>
+    <w:p>
+      <w:pPr>
+        <w:pStyle w:val="ListParagraph"/>
+        <w:numPr>
+          <w:ilvl w:val="1"/>
+          <w:numId w:val="1"/>
+        </w:numPr>
+      </w:pPr>
+      <w:r>
+        <w:t>Provides a way to either gain extra height and air-time, or as a method of cancelling a jump</w:t>
+      </w:r>
+    </w:p>
+    <w:p>
+      <w:pPr>
+        <w:pStyle w:val="ListParagraph"/>
+        <w:numPr>
+          <w:ilvl w:val="1"/>
+          <w:numId w:val="1"/>
+        </w:numPr>
+      </w:pPr>
+      <w:r>
+        <w:t>This move counts as a mid-air short dash, and so follows the same rules</w:t>
+      </w:r>
+    </w:p>
+    <w:p>
+      <w:pPr>
+        <w:pStyle w:val="ListParagraph"/>
+        <w:numPr>
+          <w:ilvl w:val="2"/>
+          <w:numId w:val="1"/>
+        </w:numPr>
+      </w:pPr>
+      <w:r>
+        <w:t>Notably, the player must either touch the ground or pogo off something in order to use either it or the horizontal short dash again</w:t>
+      </w:r>
+    </w:p>
+    <w:p>
+      <w:pPr>
+        <w:pStyle w:val="ListParagraph"/>
+        <w:numPr>
+          <w:ilvl w:val="1"/>
+          <w:numId w:val="1"/>
+        </w:numPr>
+      </w:pPr>
+      <w:r>
+        <w:t>Acquired</w:t>
+      </w:r>
+    </w:p>
+    <w:p>
+      <w:pPr>
+        <w:pStyle w:val="ListParagraph"/>
+        <w:numPr>
+          <w:ilvl w:val="1"/>
+          <w:numId w:val="1"/>
+        </w:numPr>
+      </w:pPr>
+      <w:r>
+        <w:t>Similar stamina drain to short dash</w:t>
+      </w:r>
+    </w:p>
+    <w:p>
+      <w:pPr>
+        <w:pStyle w:val="ListParagraph"/>
+        <w:numPr>
+          <w:ilvl w:val="1"/>
+          <w:numId w:val="1"/>
+        </w:numPr>
+      </w:pPr>
+      <w:r>
+        <w:t>While in air, alt (without pressing any key in wasd) for down, and alt + jump (shift) (without pressing any key in wasd) for up</w:t>
+      </w:r>
+    </w:p>
+    <w:p>
+      <w:pPr>
+        <w:pStyle w:val="ListParagraph"/>
+        <w:numPr>
+          <w:ilvl w:val="2"/>
+          <w:numId w:val="1"/>
+        </w:numPr>
+      </w:pPr>
+      <w:r>
+        <w:t xml:space="preserve">It’s possible that, with different key bindings, </w:t>
+      </w:r>
+      <w:r>
+        <w:t>the player can</w:t>
+      </w:r>
+      <w:r>
+        <w:t xml:space="preserve"> short dash 45 degrees up and forward</w:t>
+      </w:r>
+    </w:p>
+    <w:p>
+      <w:pPr>
+        <w:pStyle w:val="ListParagraph"/>
+        <w:numPr>
+          <w:ilvl w:val="0"/>
+          <w:numId w:val="1"/>
+        </w:numPr>
+      </w:pPr>
+      <w:r>
+        <w:t>Double jump</w:t>
+      </w:r>
+    </w:p>
+    <w:p>
+      <w:pPr>
+        <w:pStyle w:val="ListParagraph"/>
+        <w:numPr>
+          <w:ilvl w:val="1"/>
+          <w:numId w:val="1"/>
+        </w:numPr>
+      </w:pPr>
+      <w:r>
+        <w:t>Provides a way to either get more height, or to change direction in mid-air</w:t>
+      </w:r>
+    </w:p>
+    <w:p>
+      <w:pPr>
+        <w:pStyle w:val="ListParagraph"/>
+        <w:numPr>
+          <w:ilvl w:val="1"/>
+          <w:numId w:val="1"/>
+        </w:numPr>
+      </w:pPr>
+      <w:r>
+        <w:t>This is simulated as though there were ground under the player when jumping</w:t>
+      </w:r>
+    </w:p>
+    <w:p>
+      <w:pPr>
+        <w:pStyle w:val="ListParagraph"/>
+        <w:numPr>
+          <w:ilvl w:val="2"/>
+          <w:numId w:val="1"/>
+        </w:numPr>
+      </w:pPr>
+      <w:r>
+        <w:t>This means that direction can only be changed to one new direction</w:t>
+      </w:r>
+    </w:p>
+    <w:p>
+      <w:pPr>
+        <w:pStyle w:val="ListParagraph"/>
+        <w:numPr>
+          <w:ilvl w:val="2"/>
+          <w:numId w:val="1"/>
+        </w:numPr>
+      </w:pPr>
+      <w:r>
+        <w:t>This is because the character’s trajectory acts as it normally does for a jump</w:t>
+      </w:r>
+    </w:p>
+    <w:p>
+      <w:pPr>
+        <w:pStyle w:val="ListParagraph"/>
+        <w:numPr>
+          <w:ilvl w:val="2"/>
+          <w:numId w:val="1"/>
+        </w:numPr>
+      </w:pPr>
+      <w:r>
+        <w:t>If the player is in a running jump, the double jump also acts as a running jump, though the direction can’t be changed</w:t>
+      </w:r>
+    </w:p>
+    <w:p>
+      <w:pPr>
+        <w:pStyle w:val="ListParagraph"/>
+        <w:numPr>
+          <w:ilvl w:val="1"/>
+          <w:numId w:val="1"/>
+        </w:numPr>
+      </w:pPr>
+      <w:r>
+        <w:t>Can only be used once per jump (unless reset by pogoing off an enemy if that’s possible)</w:t>
+      </w:r>
+    </w:p>
+    <w:p>
+      <w:pPr>
+        <w:pStyle w:val="ListParagraph"/>
+        <w:numPr>
+          <w:ilvl w:val="1"/>
+          <w:numId w:val="1"/>
+        </w:numPr>
+      </w:pPr>
+      <w:r>
+        <w:t>Acquired</w:t>
+      </w:r>
+    </w:p>
+    <w:p>
+      <w:pPr>
+        <w:pStyle w:val="ListParagraph"/>
+        <w:numPr>
+          <w:ilvl w:val="1"/>
+          <w:numId w:val="1"/>
+        </w:numPr>
+      </w:pPr>
+      <w:r>
+        <w:t>Similar stamina cost to jump (maybe more?)</w:t>
+      </w:r>
+    </w:p>
+    <w:p>
+      <w:pPr>
+        <w:pStyle w:val="ListParagraph"/>
+        <w:numPr>
+          <w:ilvl w:val="1"/>
+          <w:numId w:val="1"/>
+        </w:numPr>
+      </w:pPr>
+      <w:r>
+        <w:t>Jump while in the air</w:t>
+      </w:r>
+      <w:r>
+        <w:t xml:space="preserve"> (+ wasd to determine the direction of the new jump)</w:t>
+      </w:r>
+    </w:p>
+    <w:p>
+      <w:pPr>
+        <w:pStyle w:val="Heading1"/>
+      </w:pPr>
+      <w:r>
+        <w:t>Weapon system</w:t>
+      </w:r>
+    </w:p>
+    <w:p>
+      <w:pPr>
+        <w:pStyle w:val="ListParagraph"/>
+        <w:numPr>
+          <w:ilvl w:val="0"/>
+          <w:numId w:val="3"/>
+        </w:numPr>
+      </w:pPr>
+      <w:r>
+        <w:t>There are four basic attack types (all standard)</w:t>
+      </w:r>
+    </w:p>
+    <w:p>
+      <w:pPr>
+        <w:pStyle w:val="ListParagraph"/>
+        <w:numPr>
+          <w:ilvl w:val="1"/>
+          <w:numId w:val="3"/>
+        </w:numPr>
+      </w:pPr>
+      <w:r>
+        <w:t>Standard</w:t>
+      </w:r>
+    </w:p>
+    <w:p>
+      <w:pPr>
+        <w:pStyle w:val="ListParagraph"/>
+        <w:numPr>
+          <w:ilvl w:val="2"/>
+          <w:numId w:val="3"/>
+        </w:numPr>
+      </w:pPr>
+      <w:r>
+        <w:t>This is the standard attack with the player’s current weapon</w:t>
+      </w:r>
+    </w:p>
+    <w:p>
+      <w:pPr>
+        <w:pStyle w:val="ListParagraph"/>
+        <w:numPr>
+          <w:ilvl w:val="2"/>
+          <w:numId w:val="3"/>
+        </w:numPr>
+      </w:pPr>
+      <w:r>
         <w:lastRenderedPageBreak/>
-        <w:t>triple</w:t>
-      </w:r>
-      <w:r>
-        <w:t xml:space="preserve"> tap </w:t>
-      </w:r>
-      <w:r>
-        <w:t xml:space="preserve">(?) </w:t>
-      </w:r>
-      <w:proofErr w:type="spellStart"/>
-      <w:r>
-        <w:t>wasd</w:t>
-      </w:r>
-      <w:proofErr w:type="spellEnd"/>
-      <w:r>
-        <w:t xml:space="preserve"> to start, </w:t>
-      </w:r>
-      <w:r>
-        <w:t xml:space="preserve">release all </w:t>
-      </w:r>
-      <w:proofErr w:type="spellStart"/>
-      <w:r>
-        <w:t>wasd</w:t>
-      </w:r>
-      <w:proofErr w:type="spellEnd"/>
-      <w:r>
-        <w:t xml:space="preserve"> keys</w:t>
-      </w:r>
-      <w:r>
-        <w:t xml:space="preserve"> while jet running to stop</w:t>
-      </w:r>
-    </w:p>
-    <w:p>
-      <w:pPr>
-        <w:pStyle w:val="ListParagraph"/>
-        <w:numPr>
-          <w:ilvl w:val="0"/>
-          <w:numId w:val="1"/>
-        </w:numPr>
-      </w:pPr>
-      <w:r>
-        <w:t>Vertical short dash</w:t>
-      </w:r>
-    </w:p>
-    <w:p>
-      <w:pPr>
-        <w:pStyle w:val="ListParagraph"/>
-        <w:numPr>
-          <w:ilvl w:val="1"/>
-          <w:numId w:val="1"/>
-        </w:numPr>
-      </w:pPr>
-      <w:r>
-        <w:t>Must be used while in the air</w:t>
-      </w:r>
-    </w:p>
-    <w:p>
-      <w:pPr>
-        <w:pStyle w:val="ListParagraph"/>
-        <w:numPr>
-          <w:ilvl w:val="1"/>
-          <w:numId w:val="1"/>
-        </w:numPr>
-      </w:pPr>
-      <w:r>
-        <w:t xml:space="preserve">Provides a way to either gain extra height and </w:t>
-      </w:r>
-      <w:proofErr w:type="gramStart"/>
-      <w:r>
-        <w:t>air-time</w:t>
-      </w:r>
-      <w:proofErr w:type="gramEnd"/>
-      <w:r>
-        <w:t>, or as a method of cancelling a jump</w:t>
-      </w:r>
-    </w:p>
-    <w:p>
-      <w:pPr>
-        <w:pStyle w:val="ListParagraph"/>
-        <w:numPr>
-          <w:ilvl w:val="1"/>
-          <w:numId w:val="1"/>
-        </w:numPr>
-      </w:pPr>
-      <w:r>
-        <w:t>This move counts as a mid-air short dash, and so follows the same rules</w:t>
-      </w:r>
-    </w:p>
-    <w:p>
-      <w:pPr>
-        <w:pStyle w:val="ListParagraph"/>
-        <w:numPr>
-          <w:ilvl w:val="2"/>
-          <w:numId w:val="1"/>
-        </w:numPr>
-      </w:pPr>
-      <w:r>
-        <w:t>Notably, the player must either touch the ground or pogo off something in order to use either it or the horizontal short dash again</w:t>
-      </w:r>
-    </w:p>
-    <w:p>
-      <w:pPr>
-        <w:pStyle w:val="ListParagraph"/>
-        <w:numPr>
-          <w:ilvl w:val="1"/>
-          <w:numId w:val="1"/>
-        </w:numPr>
-      </w:pPr>
-      <w:r>
-        <w:t>Acquired</w:t>
-      </w:r>
-    </w:p>
-    <w:p>
-      <w:pPr>
-        <w:pStyle w:val="ListParagraph"/>
-        <w:numPr>
-          <w:ilvl w:val="1"/>
-          <w:numId w:val="1"/>
-        </w:numPr>
-      </w:pPr>
-      <w:r>
-        <w:t>Similar stamina drain to short dash</w:t>
-      </w:r>
-    </w:p>
-    <w:p>
-      <w:pPr>
-        <w:pStyle w:val="ListParagraph"/>
-        <w:numPr>
-          <w:ilvl w:val="1"/>
-          <w:numId w:val="1"/>
-        </w:numPr>
-      </w:pPr>
-      <w:r>
-        <w:t xml:space="preserve">While in air, alt (without pressing any key in </w:t>
-      </w:r>
-      <w:proofErr w:type="spellStart"/>
-      <w:r>
-        <w:t>wasd</w:t>
-      </w:r>
-      <w:proofErr w:type="spellEnd"/>
-      <w:r>
-        <w:t xml:space="preserve">) for down, and alt + jump (shift) (without pressing any key in </w:t>
-      </w:r>
-      <w:proofErr w:type="spellStart"/>
-      <w:r>
-        <w:t>wasd</w:t>
-      </w:r>
-      <w:proofErr w:type="spellEnd"/>
-      <w:r>
-        <w:t>) for up</w:t>
-      </w:r>
-    </w:p>
-    <w:p>
-      <w:pPr>
-        <w:pStyle w:val="ListParagraph"/>
-        <w:numPr>
-          <w:ilvl w:val="2"/>
-          <w:numId w:val="1"/>
-        </w:numPr>
-      </w:pPr>
-      <w:r>
-        <w:t xml:space="preserve">It’s possible that, with different key bindings, </w:t>
-      </w:r>
-      <w:r>
-        <w:t>the player can</w:t>
-      </w:r>
-      <w:r>
-        <w:t xml:space="preserve"> short dash 45 degrees up and forward</w:t>
-      </w:r>
-    </w:p>
-    <w:p>
-      <w:pPr>
-        <w:pStyle w:val="ListParagraph"/>
-        <w:numPr>
-          <w:ilvl w:val="0"/>
-          <w:numId w:val="1"/>
-        </w:numPr>
-      </w:pPr>
-      <w:r>
-        <w:t>Double jump</w:t>
-      </w:r>
-    </w:p>
-    <w:p>
-      <w:pPr>
-        <w:pStyle w:val="ListParagraph"/>
-        <w:numPr>
-          <w:ilvl w:val="1"/>
-          <w:numId w:val="1"/>
-        </w:numPr>
-      </w:pPr>
-      <w:r>
-        <w:t>Provides a way to either get more height, or to change direction in mid-air</w:t>
-      </w:r>
-    </w:p>
-    <w:p>
-      <w:pPr>
-        <w:pStyle w:val="ListParagraph"/>
-        <w:numPr>
-          <w:ilvl w:val="1"/>
-          <w:numId w:val="1"/>
-        </w:numPr>
-      </w:pPr>
-      <w:r>
-        <w:t>This is simulated as though there were ground under the player when jumping</w:t>
-      </w:r>
-    </w:p>
-    <w:p>
-      <w:pPr>
-        <w:pStyle w:val="ListParagraph"/>
-        <w:numPr>
-          <w:ilvl w:val="2"/>
-          <w:numId w:val="1"/>
-        </w:numPr>
-      </w:pPr>
-      <w:r>
-        <w:t>This means that direction can only be changed to one new direction</w:t>
-      </w:r>
-    </w:p>
-    <w:p>
-      <w:pPr>
-        <w:pStyle w:val="ListParagraph"/>
-        <w:numPr>
-          <w:ilvl w:val="2"/>
-          <w:numId w:val="1"/>
-        </w:numPr>
-      </w:pPr>
-      <w:r>
-        <w:t>This is because the character’s trajectory acts as it normally does for a jump</w:t>
-      </w:r>
-    </w:p>
-    <w:p>
-      <w:pPr>
-        <w:pStyle w:val="ListParagraph"/>
-        <w:numPr>
-          <w:ilvl w:val="2"/>
-          <w:numId w:val="1"/>
-        </w:numPr>
-      </w:pPr>
-      <w:r>
-        <w:t>If the player is in a running jump, the double jump also acts as a running jump, though the direction can’t be changed</w:t>
-      </w:r>
-    </w:p>
-    <w:p>
-      <w:pPr>
-        <w:pStyle w:val="ListParagraph"/>
-        <w:numPr>
-          <w:ilvl w:val="1"/>
-          <w:numId w:val="1"/>
-        </w:numPr>
-      </w:pPr>
-      <w:r>
-        <w:t>Acquired</w:t>
-      </w:r>
-    </w:p>
-    <w:p>
-      <w:pPr>
-        <w:pStyle w:val="ListParagraph"/>
-        <w:numPr>
-          <w:ilvl w:val="1"/>
-          <w:numId w:val="1"/>
-        </w:numPr>
-      </w:pPr>
-      <w:r>
-        <w:t>Similar stamina cost to jump (maybe more?)</w:t>
-      </w:r>
-    </w:p>
-    <w:p>
-      <w:pPr>
-        <w:pStyle w:val="ListParagraph"/>
-        <w:numPr>
-          <w:ilvl w:val="1"/>
-          <w:numId w:val="1"/>
-        </w:numPr>
-      </w:pPr>
-      <w:r>
-        <w:t>Jump while in the air</w:t>
-      </w:r>
-      <w:r>
-        <w:t xml:space="preserve"> (+ </w:t>
-      </w:r>
-      <w:proofErr w:type="spellStart"/>
-      <w:r>
-        <w:t>wasd</w:t>
-      </w:r>
-      <w:proofErr w:type="spellEnd"/>
-      <w:r>
-        <w:t xml:space="preserve"> to determine the direction of the new jump)</w:t>
+        <w:t>Left-click</w:t>
+      </w:r>
+    </w:p>
+    <w:p>
+      <w:pPr>
+        <w:pStyle w:val="ListParagraph"/>
+        <w:numPr>
+          <w:ilvl w:val="2"/>
+          <w:numId w:val="3"/>
+        </w:numPr>
+      </w:pPr>
+      <w:r>
+        <w:t>Stamina cost determined by weapon (usually standard cost)</w:t>
+      </w:r>
+    </w:p>
+    <w:p>
+      <w:pPr>
+        <w:pStyle w:val="ListParagraph"/>
+        <w:numPr>
+          <w:ilvl w:val="1"/>
+          <w:numId w:val="3"/>
+        </w:numPr>
+      </w:pPr>
+      <w:r>
+        <w:t>Special</w:t>
+      </w:r>
+    </w:p>
+    <w:p>
+      <w:pPr>
+        <w:pStyle w:val="ListParagraph"/>
+        <w:numPr>
+          <w:ilvl w:val="2"/>
+          <w:numId w:val="3"/>
+        </w:numPr>
+      </w:pPr>
+      <w:r>
+        <w:t>The special attack provided by the weapon</w:t>
+      </w:r>
+    </w:p>
+    <w:p>
+      <w:pPr>
+        <w:pStyle w:val="ListParagraph"/>
+        <w:numPr>
+          <w:ilvl w:val="2"/>
+          <w:numId w:val="3"/>
+        </w:numPr>
+      </w:pPr>
+      <w:r>
+        <w:t>May or may not be simply a heavy attack</w:t>
+      </w:r>
+    </w:p>
+    <w:p>
+      <w:pPr>
+        <w:pStyle w:val="ListParagraph"/>
+        <w:numPr>
+          <w:ilvl w:val="2"/>
+          <w:numId w:val="3"/>
+        </w:numPr>
+      </w:pPr>
+      <w:r>
+        <w:t>Boring specials, such as a block, are possible (though I don’t know if we should do this)</w:t>
       </w:r>
       <w:bookmarkStart w:id="0" w:name="_GoBack"/>
       <w:bookmarkEnd w:id="0"/>
+    </w:p>
+    <w:p>
+      <w:pPr>
+        <w:pStyle w:val="ListParagraph"/>
+        <w:numPr>
+          <w:ilvl w:val="2"/>
+          <w:numId w:val="3"/>
+        </w:numPr>
+      </w:pPr>
+      <w:r>
+        <w:t>Either this is how you zoom in with ranged weapons, or you zoom in by pressing Z (I don’t know which we should do)</w:t>
+      </w:r>
+    </w:p>
+    <w:p>
+      <w:pPr>
+        <w:pStyle w:val="ListParagraph"/>
+        <w:numPr>
+          <w:ilvl w:val="2"/>
+          <w:numId w:val="3"/>
+        </w:numPr>
+      </w:pPr>
+      <w:r>
+        <w:t>Right click</w:t>
+      </w:r>
+    </w:p>
+    <w:p>
+      <w:pPr>
+        <w:pStyle w:val="ListParagraph"/>
+        <w:numPr>
+          <w:ilvl w:val="2"/>
+          <w:numId w:val="3"/>
+        </w:numPr>
+      </w:pPr>
+      <w:r>
+        <w:t>Stamina cost determined by weapon (usually heavy cost)</w:t>
+      </w:r>
+    </w:p>
+    <w:p>
+      <w:pPr>
+        <w:pStyle w:val="ListParagraph"/>
+        <w:numPr>
+          <w:ilvl w:val="1"/>
+          <w:numId w:val="3"/>
+        </w:numPr>
+      </w:pPr>
+      <w:r>
+        <w:t>Item</w:t>
+      </w:r>
+    </w:p>
+    <w:p>
+      <w:pPr>
+        <w:pStyle w:val="ListParagraph"/>
+        <w:numPr>
+          <w:ilvl w:val="2"/>
+          <w:numId w:val="3"/>
+        </w:numPr>
+      </w:pPr>
+      <w:r>
+        <w:t>This is where grenades, powerups, health regen (? This might be important enough to dedicate its own button to), and any other item we can think of is used</w:t>
+      </w:r>
+    </w:p>
+    <w:p>
+      <w:pPr>
+        <w:pStyle w:val="ListParagraph"/>
+        <w:numPr>
+          <w:ilvl w:val="2"/>
+          <w:numId w:val="3"/>
+        </w:numPr>
+      </w:pPr>
+      <w:r>
+        <w:t>Q</w:t>
+      </w:r>
+    </w:p>
+    <w:p>
+      <w:pPr>
+        <w:pStyle w:val="ListParagraph"/>
+        <w:numPr>
+          <w:ilvl w:val="2"/>
+          <w:numId w:val="3"/>
+        </w:numPr>
+      </w:pPr>
+      <w:r>
+        <w:t>Stamina cost determined by item used (usually tiny cost)</w:t>
+      </w:r>
+    </w:p>
+    <w:p>
+      <w:pPr>
+        <w:pStyle w:val="ListParagraph"/>
+        <w:numPr>
+          <w:ilvl w:val="1"/>
+          <w:numId w:val="3"/>
+        </w:numPr>
+      </w:pPr>
+      <w:r>
+        <w:t xml:space="preserve">Quick melee </w:t>
+      </w:r>
+    </w:p>
+    <w:p>
+      <w:pPr>
+        <w:pStyle w:val="ListParagraph"/>
+        <w:numPr>
+          <w:ilvl w:val="2"/>
+          <w:numId w:val="3"/>
+        </w:numPr>
+      </w:pPr>
+      <w:r>
+        <w:t>Quick and cheap way to deal small amount of damage</w:t>
+      </w:r>
+    </w:p>
+    <w:p>
+      <w:pPr>
+        <w:pStyle w:val="ListParagraph"/>
+        <w:numPr>
+          <w:ilvl w:val="2"/>
+          <w:numId w:val="3"/>
+        </w:numPr>
+      </w:pPr>
+      <w:r>
+        <w:t>Similar to Master Chief’s bash</w:t>
+      </w:r>
+    </w:p>
+    <w:p>
+      <w:pPr>
+        <w:pStyle w:val="ListParagraph"/>
+        <w:numPr>
+          <w:ilvl w:val="2"/>
+          <w:numId w:val="3"/>
+        </w:numPr>
+      </w:pPr>
+      <w:r>
+        <w:t>Can be used regardless of weapon equipped</w:t>
+      </w:r>
+    </w:p>
+    <w:p>
+      <w:pPr>
+        <w:pStyle w:val="ListParagraph"/>
+        <w:numPr>
+          <w:ilvl w:val="2"/>
+          <w:numId w:val="3"/>
+        </w:numPr>
+      </w:pPr>
+      <w:r>
+        <w:t>F</w:t>
+      </w:r>
+    </w:p>
+    <w:p>
+      <w:pPr>
+        <w:pStyle w:val="ListParagraph"/>
+        <w:numPr>
+          <w:ilvl w:val="2"/>
+          <w:numId w:val="3"/>
+        </w:numPr>
+      </w:pPr>
+      <w:r>
+        <w:t>Tiny stamina cost</w:t>
+      </w:r>
+    </w:p>
+    <w:p>
+      <w:pPr>
+        <w:pStyle w:val="ListParagraph"/>
+        <w:numPr>
+          <w:ilvl w:val="0"/>
+          <w:numId w:val="3"/>
+        </w:numPr>
+      </w:pPr>
+      <w:r>
+        <w:t>Main weapon can be cycled by pressing E</w:t>
+      </w:r>
+    </w:p>
+    <w:p>
+      <w:pPr>
+        <w:pStyle w:val="ListParagraph"/>
+        <w:numPr>
+          <w:ilvl w:val="1"/>
+          <w:numId w:val="3"/>
+        </w:numPr>
+      </w:pPr>
+      <w:r>
+        <w:t>If the player has a lot of weapons to choose from (hopefully they do) then before the fight they can specify which ones they want to use for the fight</w:t>
+      </w:r>
+    </w:p>
+    <w:p>
+      <w:pPr>
+        <w:pStyle w:val="ListParagraph"/>
+        <w:numPr>
+          <w:ilvl w:val="0"/>
+          <w:numId w:val="3"/>
+        </w:numPr>
+      </w:pPr>
+      <w:r>
+        <w:t>Item can be cycled by pressing R</w:t>
+      </w:r>
+    </w:p>
+    <w:p>
+      <w:pPr>
+        <w:pStyle w:val="ListParagraph"/>
+        <w:numPr>
+          <w:ilvl w:val="1"/>
+          <w:numId w:val="3"/>
+        </w:numPr>
+      </w:pPr>
+      <w:r>
+        <w:t>Again, if there are a lot of options, the player can choose which ones he wants before the fight</w:t>
+      </w:r>
+    </w:p>
+    <w:p>
+      <w:pPr>
+        <w:pStyle w:val="ListParagraph"/>
+        <w:numPr>
+          <w:ilvl w:val="1"/>
+          <w:numId w:val="3"/>
+        </w:numPr>
+      </w:pPr>
+      <w:r>
+        <w:t>We might want to reserve this key for reloading, not sure</w:t>
+      </w:r>
+    </w:p>
+    <w:p>
+      <w:pPr>
+        <w:pStyle w:val="ListParagraph"/>
+        <w:numPr>
+          <w:ilvl w:val="0"/>
+          <w:numId w:val="3"/>
+        </w:numPr>
+      </w:pPr>
+      <w:r>
+        <w:t>Any attack should work at any time unless doing a dash or a dodge</w:t>
+      </w:r>
+    </w:p>
+    <w:p>
+      <w:pPr>
+        <w:pStyle w:val="ListParagraph"/>
+        <w:numPr>
+          <w:ilvl w:val="1"/>
+          <w:numId w:val="3"/>
+        </w:numPr>
+      </w:pPr>
+      <w:r>
+        <w:t>Specifically, in mid-air and while running</w:t>
+      </w:r>
+    </w:p>
+    <w:p>
+      <w:pPr>
+        <w:pStyle w:val="ListParagraph"/>
+        <w:numPr>
+          <w:ilvl w:val="0"/>
+          <w:numId w:val="3"/>
+        </w:numPr>
+      </w:pPr>
+      <w:r>
+        <w:t>Certain weapons could have ‘hidden specials’ if the weapon is used after a particular movement</w:t>
+      </w:r>
+    </w:p>
+    <w:p>
+      <w:pPr>
+        <w:pStyle w:val="ListParagraph"/>
+        <w:numPr>
+          <w:ilvl w:val="1"/>
+          <w:numId w:val="3"/>
+        </w:numPr>
+      </w:pPr>
+      <w:r>
+        <w:t>For instance, using a weapon’s special immediately after stopping a jet run could cause the weapon’s special to be amplified, or completely different</w:t>
+      </w:r>
+    </w:p>
+    <w:p>
+      <w:pPr>
+        <w:pStyle w:val="ListParagraph"/>
+        <w:numPr>
+          <w:ilvl w:val="1"/>
+          <w:numId w:val="3"/>
+        </w:numPr>
+      </w:pPr>
+      <w:r>
+        <w:t>I call them hidden specials, but they could be told to the player, I just didn’t think of a better name for them</w:t>
+      </w:r>
     </w:p>
     <w:sectPr>
       <w:pgSz w:w="12240" w:h="15840"/>
@@ -1252,6 +1680,92 @@
 <file path=word/numbering.xml><?xml version="1.0" encoding="utf-8"?>
 <w:numbering xmlns:wpc="http://schemas.microsoft.com/office/word/2010/wordprocessingCanvas" xmlns:cx="http://schemas.microsoft.com/office/drawing/2014/chartex" xmlns:cx1="http://schemas.microsoft.com/office/drawing/2015/9/8/chartex" xmlns:cx2="http://schemas.microsoft.com/office/drawing/2015/10/21/chartex" xmlns:cx3="http://schemas.microsoft.com/office/drawing/2016/5/9/chartex" xmlns:cx4="http://schemas.microsoft.com/office/drawing/2016/5/10/chartex" xmlns:cx5="http://schemas.microsoft.com/office/drawing/2016/5/11/chartex" xmlns:cx6="http://schemas.microsoft.com/office/drawing/2016/5/12/chartex" xmlns:cx7="http://schemas.microsoft.com/office/drawing/2016/5/13/chartex" xmlns:cx8="http://schemas.microsoft.com/office/drawing/2016/5/14/chartex" xmlns:mc="http://schemas.openxmlformats.org/markup-compatibility/2006" xmlns:aink="http://schemas.microsoft.com/office/drawing/2016/ink" xmlns:am3d="http://schemas.microsoft.com/office/drawing/2017/model3d" xmlns:o="urn:schemas-microsoft-com:office:office" xmlns:r="http://schemas.openxmlformats.org/officeDocument/2006/relationships" xmlns:m="http://schemas.openxmlformats.org/officeDocument/2006/math" xmlns:v="urn:schemas-microsoft-com:vml" xmlns:wp14="http://schemas.microsoft.com/office/word/2010/wordprocessingDrawing" xmlns:wp="http://schemas.openxmlformats.org/drawingml/2006/wordprocessingDrawing" xmlns:w10="urn:schemas-microsoft-com:office:word" xmlns:w="http://schemas.openxmlformats.org/wordprocessingml/2006/main" xmlns:w14="http://schemas.microsoft.com/office/word/2010/wordml" xmlns:w15="http://schemas.microsoft.com/office/word/2012/wordml" xmlns:w16cid="http://schemas.microsoft.com/office/word/2016/wordml/cid" xmlns:w16se="http://schemas.microsoft.com/office/word/2015/wordml/symex" xmlns:wpg="http://schemas.microsoft.com/office/word/2010/wordprocessingGroup" xmlns:wpi="http://schemas.microsoft.com/office/word/2010/wordprocessingInk" xmlns:wne="http://schemas.microsoft.com/office/word/2006/wordml" xmlns:wps="http://schemas.microsoft.com/office/word/2010/wordprocessingShape" mc:Ignorable="w14 w15 w16se w16cid wp14">
   <w:abstractNum w:abstractNumId="0" w15:restartNumberingAfterBreak="0">
+    <w:nsid w:val="38D17855"/>
+    <w:multiLevelType w:val="hybridMultilevel"/>
+    <w:tmpl w:val="6C8A8C9C"/>
+    <w:lvl w:ilvl="0" w:tplc="0409000F">
+      <w:start w:val="1"/>
+      <w:numFmt w:val="decimal"/>
+      <w:lvlText w:val="%1."/>
+      <w:lvlJc w:val="left"/>
+      <w:pPr>
+        <w:ind w:left="720" w:hanging="360"/>
+      </w:pPr>
+    </w:lvl>
+    <w:lvl w:ilvl="1" w:tplc="04090019" w:tentative="1">
+      <w:start w:val="1"/>
+      <w:numFmt w:val="lowerLetter"/>
+      <w:lvlText w:val="%2."/>
+      <w:lvlJc w:val="left"/>
+      <w:pPr>
+        <w:ind w:left="1440" w:hanging="360"/>
+      </w:pPr>
+    </w:lvl>
+    <w:lvl w:ilvl="2" w:tplc="0409001B" w:tentative="1">
+      <w:start w:val="1"/>
+      <w:numFmt w:val="lowerRoman"/>
+      <w:lvlText w:val="%3."/>
+      <w:lvlJc w:val="right"/>
+      <w:pPr>
+        <w:ind w:left="2160" w:hanging="180"/>
+      </w:pPr>
+    </w:lvl>
+    <w:lvl w:ilvl="3" w:tplc="0409000F" w:tentative="1">
+      <w:start w:val="1"/>
+      <w:numFmt w:val="decimal"/>
+      <w:lvlText w:val="%4."/>
+      <w:lvlJc w:val="left"/>
+      <w:pPr>
+        <w:ind w:left="2880" w:hanging="360"/>
+      </w:pPr>
+    </w:lvl>
+    <w:lvl w:ilvl="4" w:tplc="04090019" w:tentative="1">
+      <w:start w:val="1"/>
+      <w:numFmt w:val="lowerLetter"/>
+      <w:lvlText w:val="%5."/>
+      <w:lvlJc w:val="left"/>
+      <w:pPr>
+        <w:ind w:left="3600" w:hanging="360"/>
+      </w:pPr>
+    </w:lvl>
+    <w:lvl w:ilvl="5" w:tplc="0409001B" w:tentative="1">
+      <w:start w:val="1"/>
+      <w:numFmt w:val="lowerRoman"/>
+      <w:lvlText w:val="%6."/>
+      <w:lvlJc w:val="right"/>
+      <w:pPr>
+        <w:ind w:left="4320" w:hanging="180"/>
+      </w:pPr>
+    </w:lvl>
+    <w:lvl w:ilvl="6" w:tplc="0409000F" w:tentative="1">
+      <w:start w:val="1"/>
+      <w:numFmt w:val="decimal"/>
+      <w:lvlText w:val="%7."/>
+      <w:lvlJc w:val="left"/>
+      <w:pPr>
+        <w:ind w:left="5040" w:hanging="360"/>
+      </w:pPr>
+    </w:lvl>
+    <w:lvl w:ilvl="7" w:tplc="04090019" w:tentative="1">
+      <w:start w:val="1"/>
+      <w:numFmt w:val="lowerLetter"/>
+      <w:lvlText w:val="%8."/>
+      <w:lvlJc w:val="left"/>
+      <w:pPr>
+        <w:ind w:left="5760" w:hanging="360"/>
+      </w:pPr>
+    </w:lvl>
+    <w:lvl w:ilvl="8" w:tplc="0409001B" w:tentative="1">
+      <w:start w:val="1"/>
+      <w:numFmt w:val="lowerRoman"/>
+      <w:lvlText w:val="%9."/>
+      <w:lvlJc w:val="right"/>
+      <w:pPr>
+        <w:ind w:left="6480" w:hanging="180"/>
+      </w:pPr>
+    </w:lvl>
+  </w:abstractNum>
+  <w:abstractNum w:abstractNumId="1" w15:restartNumberingAfterBreak="0">
     <w:nsid w:val="4FDC767E"/>
     <w:multiLevelType w:val="hybridMultilevel"/>
     <w:tmpl w:val="0C64B0D8"/>
@@ -1337,8 +1851,100 @@
       </w:pPr>
     </w:lvl>
   </w:abstractNum>
+  <w:abstractNum w:abstractNumId="2" w15:restartNumberingAfterBreak="0">
+    <w:nsid w:val="53174E35"/>
+    <w:multiLevelType w:val="hybridMultilevel"/>
+    <w:tmpl w:val="01A6B9A6"/>
+    <w:lvl w:ilvl="0" w:tplc="0409000F">
+      <w:start w:val="1"/>
+      <w:numFmt w:val="decimal"/>
+      <w:lvlText w:val="%1."/>
+      <w:lvlJc w:val="left"/>
+      <w:pPr>
+        <w:ind w:left="720" w:hanging="360"/>
+      </w:pPr>
+    </w:lvl>
+    <w:lvl w:ilvl="1" w:tplc="04090019">
+      <w:start w:val="1"/>
+      <w:numFmt w:val="lowerLetter"/>
+      <w:lvlText w:val="%2."/>
+      <w:lvlJc w:val="left"/>
+      <w:pPr>
+        <w:ind w:left="1440" w:hanging="360"/>
+      </w:pPr>
+    </w:lvl>
+    <w:lvl w:ilvl="2" w:tplc="0409001B">
+      <w:start w:val="1"/>
+      <w:numFmt w:val="lowerRoman"/>
+      <w:lvlText w:val="%3."/>
+      <w:lvlJc w:val="right"/>
+      <w:pPr>
+        <w:ind w:left="2160" w:hanging="180"/>
+      </w:pPr>
+    </w:lvl>
+    <w:lvl w:ilvl="3" w:tplc="0409000F" w:tentative="1">
+      <w:start w:val="1"/>
+      <w:numFmt w:val="decimal"/>
+      <w:lvlText w:val="%4."/>
+      <w:lvlJc w:val="left"/>
+      <w:pPr>
+        <w:ind w:left="2880" w:hanging="360"/>
+      </w:pPr>
+    </w:lvl>
+    <w:lvl w:ilvl="4" w:tplc="04090019" w:tentative="1">
+      <w:start w:val="1"/>
+      <w:numFmt w:val="lowerLetter"/>
+      <w:lvlText w:val="%5."/>
+      <w:lvlJc w:val="left"/>
+      <w:pPr>
+        <w:ind w:left="3600" w:hanging="360"/>
+      </w:pPr>
+    </w:lvl>
+    <w:lvl w:ilvl="5" w:tplc="0409001B" w:tentative="1">
+      <w:start w:val="1"/>
+      <w:numFmt w:val="lowerRoman"/>
+      <w:lvlText w:val="%6."/>
+      <w:lvlJc w:val="right"/>
+      <w:pPr>
+        <w:ind w:left="4320" w:hanging="180"/>
+      </w:pPr>
+    </w:lvl>
+    <w:lvl w:ilvl="6" w:tplc="0409000F" w:tentative="1">
+      <w:start w:val="1"/>
+      <w:numFmt w:val="decimal"/>
+      <w:lvlText w:val="%7."/>
+      <w:lvlJc w:val="left"/>
+      <w:pPr>
+        <w:ind w:left="5040" w:hanging="360"/>
+      </w:pPr>
+    </w:lvl>
+    <w:lvl w:ilvl="7" w:tplc="04090019" w:tentative="1">
+      <w:start w:val="1"/>
+      <w:numFmt w:val="lowerLetter"/>
+      <w:lvlText w:val="%8."/>
+      <w:lvlJc w:val="left"/>
+      <w:pPr>
+        <w:ind w:left="5760" w:hanging="360"/>
+      </w:pPr>
+    </w:lvl>
+    <w:lvl w:ilvl="8" w:tplc="0409001B" w:tentative="1">
+      <w:start w:val="1"/>
+      <w:numFmt w:val="lowerRoman"/>
+      <w:lvlText w:val="%9."/>
+      <w:lvlJc w:val="right"/>
+      <w:pPr>
+        <w:ind w:left="6480" w:hanging="180"/>
+      </w:pPr>
+    </w:lvl>
+  </w:abstractNum>
   <w:num w:numId="1">
+    <w:abstractNumId w:val="1"/>
+  </w:num>
+  <w:num w:numId="2">
     <w:abstractNumId w:val="0"/>
+  </w:num>
+  <w:num w:numId="3">
+    <w:abstractNumId w:val="2"/>
   </w:num>
 </w:numbering>
 </file>
@@ -1466,6 +2072,7 @@
     <w:lsdException w:name="HTML Sample" w:semiHidden="1" w:unhideWhenUsed="1"/>
     <w:lsdException w:name="HTML Typewriter" w:semiHidden="1" w:unhideWhenUsed="1"/>
     <w:lsdException w:name="HTML Variable" w:semiHidden="1" w:unhideWhenUsed="1"/>
+    <w:lsdException w:name="Normal Table" w:semiHidden="1" w:unhideWhenUsed="1"/>
     <w:lsdException w:name="annotation subject" w:semiHidden="1" w:unhideWhenUsed="1"/>
     <w:lsdException w:name="No List" w:semiHidden="1" w:unhideWhenUsed="1"/>
     <w:lsdException w:name="Outline List 1" w:semiHidden="1" w:unhideWhenUsed="1"/>
@@ -1511,9 +2118,11 @@
     <w:lsdException w:name="Table Subtle 1" w:semiHidden="1" w:unhideWhenUsed="1"/>
     <w:lsdException w:name="Table Subtle 2" w:semiHidden="1" w:unhideWhenUsed="1"/>
     <w:lsdException w:name="Table Web 1" w:semiHidden="1" w:unhideWhenUsed="1"/>
+    <w:lsdException w:name="Table Web 2" w:semiHidden="1" w:unhideWhenUsed="1"/>
     <w:lsdException w:name="Table Web 3" w:semiHidden="1" w:unhideWhenUsed="1"/>
     <w:lsdException w:name="Balloon Text" w:semiHidden="1" w:unhideWhenUsed="1"/>
     <w:lsdException w:name="Table Grid" w:uiPriority="39"/>
+    <w:lsdException w:name="Table Theme" w:semiHidden="1" w:unhideWhenUsed="1"/>
     <w:lsdException w:name="Placeholder Text" w:semiHidden="1"/>
     <w:lsdException w:name="No Spacing" w:uiPriority="1" w:qFormat="1"/>
     <w:lsdException w:name="Light Shading" w:uiPriority="60"/>

</xml_diff>